<commit_message>
añado Boletin 5 y un nuevo Boletín extra
</commit_message>
<xml_diff>
--- a/Teoricos/BOLETIN TEORICO  ATRIBUTOS_Marcos_f_Avendanho.docx
+++ b/Teoricos/BOLETIN TEORICO  ATRIBUTOS_Marcos_f_Avendanho.docx
@@ -243,14 +243,26 @@
         <w:ind w:firstLine="708"/>
       </w:pPr>
       <w:r>
-        <w:t xml:space="preserve"> a) A </w:t>
-      </w:r>
-      <w:proofErr w:type="spellStart"/>
-      <w:r>
+        <w:t xml:space="preserve"> </w:t>
+      </w:r>
+      <w:r>
+        <w:rPr>
+          <w:highlight w:val="green"/>
+        </w:rPr>
+        <w:t xml:space="preserve">a) A </w:t>
+      </w:r>
+      <w:proofErr w:type="spellStart"/>
+      <w:r>
+        <w:rPr>
+          <w:highlight w:val="green"/>
+        </w:rPr>
         <w:t>outra</w:t>
       </w:r>
       <w:proofErr w:type="spellEnd"/>
       <w:r>
+        <w:rPr>
+          <w:highlight w:val="green"/>
+        </w:rPr>
         <w:t xml:space="preserve"> clase accesible e previamente compilada</w:t>
       </w:r>
     </w:p>
@@ -779,23 +791,14 @@
         <w:tab/>
       </w:r>
       <w:r>
-        <w:rPr>
-          <w:highlight w:val="green"/>
-        </w:rPr>
         <w:t xml:space="preserve">a) é </w:t>
       </w:r>
       <w:proofErr w:type="spellStart"/>
       <w:r>
-        <w:rPr>
-          <w:highlight w:val="green"/>
-        </w:rPr>
         <w:t>unha</w:t>
       </w:r>
       <w:proofErr w:type="spellEnd"/>
       <w:r>
-        <w:rPr>
-          <w:highlight w:val="green"/>
-        </w:rPr>
         <w:t xml:space="preserve"> variable de clase</w:t>
       </w:r>
     </w:p>
@@ -1088,7 +1091,7 @@
     <w:lsdException w:name="Table Web 2" w:semiHidden="1" w:unhideWhenUsed="1"/>
     <w:lsdException w:name="Table Web 3" w:semiHidden="1" w:unhideWhenUsed="1"/>
     <w:lsdException w:name="Balloon Text" w:semiHidden="1" w:unhideWhenUsed="1"/>
-    <w:lsdException w:name="Table Grid" w:semiHidden="1" w:uiPriority="59" w:unhideWhenUsed="1"/>
+    <w:lsdException w:name="Table Grid" w:uiPriority="59"/>
     <w:lsdException w:name="Table Theme" w:semiHidden="1" w:unhideWhenUsed="1"/>
     <w:lsdException w:name="Placeholder Text" w:semiHidden="1"/>
     <w:lsdException w:name="No Spacing" w:uiPriority="1" w:qFormat="1"/>

</xml_diff>